<commit_message>
Added executive summary for case study proposal
</commit_message>
<xml_diff>
--- a/3. DES401 - Creative and Cultural Industries/AR in GLAMS (Galleries, Libraries, Archives and Museums).docx
+++ b/3. DES401 - Creative and Cultural Industries/AR in GLAMS (Galleries, Libraries, Archives and Museums).docx
@@ -122,13 +122,8 @@
     </w:p>
     <w:p/>
     <w:p>
-      <w:proofErr w:type="gramStart"/>
-      <w:r>
-        <w:t>A research</w:t>
-      </w:r>
-      <w:proofErr w:type="gramEnd"/>
-      <w:r>
-        <w:t xml:space="preserve"> done in 2018 with </w:t>
+      <w:r>
+        <w:t xml:space="preserve">A research done in 2018 with </w:t>
       </w:r>
       <w:r>
         <w:t>Microsoft HoloLens</w:t>
@@ -210,21 +205,7 @@
           <w:rPr>
             <w:rStyle w:val="Hyperlink"/>
           </w:rPr>
-          <w:t xml:space="preserve">Reflecting on Research: </w:t>
-        </w:r>
-        <w:proofErr w:type="gramStart"/>
-        <w:r>
-          <w:rPr>
-            <w:rStyle w:val="Hyperlink"/>
-          </w:rPr>
-          <w:t>a</w:t>
-        </w:r>
-        <w:proofErr w:type="gramEnd"/>
-        <w:r>
-          <w:rPr>
-            <w:rStyle w:val="Hyperlink"/>
-          </w:rPr>
-          <w:t xml:space="preserve"> Virtual GLAM Proposal</w:t>
+          <w:t>Reflecting on Research: a Virtual GLAM Proposal</w:t>
         </w:r>
       </w:hyperlink>
     </w:p>
@@ -384,6 +365,11 @@
     <w:p/>
     <w:p/>
     <w:p>
+      <w:pPr>
+        <w:rPr>
+          <w:rStyle w:val="Hyperlink"/>
+        </w:rPr>
+      </w:pPr>
       <w:hyperlink r:id="rId7" w:history="1">
         <w:r>
           <w:rPr>
@@ -392,6 +378,49 @@
           <w:t>The Experience “Mondrian from Inside”. An Immersive and Interactive Virtual Reality Experience in Art</w:t>
         </w:r>
       </w:hyperlink>
+    </w:p>
+    <w:p>
+      <w:r>
+        <w:t xml:space="preserve">Citation </w:t>
+      </w:r>
+      <w:r>
+        <w:t xml:space="preserve">- </w:t>
+      </w:r>
+      <w:r>
+        <w:t xml:space="preserve">Toscano, J.J.R., </w:t>
+      </w:r>
+      <w:proofErr w:type="spellStart"/>
+      <w:r>
+        <w:t>Fondón</w:t>
+      </w:r>
+      <w:proofErr w:type="spellEnd"/>
+      <w:r>
+        <w:t xml:space="preserve">, I., Sarmiento, A. (2021). The Experience “Mondrian from Inside”. An Immersive and Interactive Virtual Reality Experience in Art. In: De </w:t>
+      </w:r>
+      <w:proofErr w:type="spellStart"/>
+      <w:r>
+        <w:t>Paolis</w:t>
+      </w:r>
+      <w:proofErr w:type="spellEnd"/>
+      <w:r>
+        <w:t xml:space="preserve">, L.T., </w:t>
+      </w:r>
+      <w:proofErr w:type="spellStart"/>
+      <w:r>
+        <w:t>Arpaia</w:t>
+      </w:r>
+      <w:proofErr w:type="spellEnd"/>
+      <w:r>
+        <w:t xml:space="preserve">, P., </w:t>
+      </w:r>
+      <w:proofErr w:type="spellStart"/>
+      <w:r>
+        <w:t>Bourdot</w:t>
+      </w:r>
+      <w:proofErr w:type="spellEnd"/>
+      <w:r>
+        <w:t>, P. (eds) Augmented Reality, Virtual Reality, and Computer Graphics. AVR 2021. Lecture Notes in Computer Science(), vol 12980. Springer, Cham.</w:t>
+      </w:r>
     </w:p>
     <w:sectPr>
       <w:pgSz w:w="11906" w:h="16838"/>
@@ -805,6 +834,7 @@
   <w:style w:type="character" w:default="1" w:styleId="DefaultParagraphFont">
     <w:name w:val="Default Paragraph Font"/>
     <w:uiPriority w:val="1"/>
+    <w:semiHidden/>
     <w:unhideWhenUsed/>
   </w:style>
   <w:style w:type="table" w:default="1" w:styleId="TableNormal">

</xml_diff>